<commit_message>
fixed issue with too many bytes in document.xml; fixed position issue with placeholders in the same run
</commit_message>
<xml_diff>
--- a/data/raw.docx
+++ b/data/raw.docx
@@ -6,14 +6,8 @@
       <w:pPr>
         <w:pStyle w:val="para4"/>
       </w:pPr>
-      <w:r/>
-    </w:p>
-    <w:p>
-      <w:pPr>
-        <w:pStyle w:val="para4"/>
-      </w:pPr>
-      <w:r>
-        <w:t>{key}{key}{key}{key-</w:t>
+      <w:r>
+        <w:t>{key}-{key}-{key}-{key-</w:t>
       </w:r>
     </w:p>
     <w:p>
@@ -56,8 +50,8 @@
           <w:b/>
           <w:highlight w:val="yellow"/>
           <w:bCs/>
-          <w:sz w:val="22"/>
-          <w:szCs w:val="22"/>
+          <w:sz w:val="32"/>
+          <w:szCs w:val="32"/>
         </w:rPr>
         <w:t>with</w:t>
       </w:r>
@@ -214,6 +208,24 @@
       <w:pPr>
         <w:pStyle w:val="para4"/>
         <w:spacing/>
+        <w:jc w:val="right"/>
+        <w:rPr>
+          <w:b/>
+          <w:bCs/>
+        </w:rPr>
+      </w:pPr>
+      <w:r>
+        <w:rPr>
+          <w:b/>
+          <w:bCs/>
+        </w:rPr>
+        <w:t>{key}</w:t>
+      </w:r>
+    </w:p>
+    <w:p>
+      <w:pPr>
+        <w:pStyle w:val="para4"/>
+        <w:spacing/>
         <w:jc w:val="center"/>
         <w:rPr>
           <w:b/>
@@ -257,6 +269,52 @@
           <w:bCs/>
         </w:rPr>
         <w:t>werden!</w:t>
+      </w:r>
+    </w:p>
+    <w:p>
+      <w:pPr>
+        <w:pStyle w:val="para4"/>
+        <w:rPr>
+          <w:b/>
+          <w:bCs/>
+        </w:rPr>
+      </w:pPr>
+      <w:r>
+        <w:rPr>
+          <w:b/>
+          <w:bCs/>
+        </w:rPr>
+      </w:r>
+    </w:p>
+    <w:p>
+      <w:pPr>
+        <w:pStyle w:val="para4"/>
+        <w:rPr>
+          <w:b/>
+          <w:bCs/>
+        </w:rPr>
+      </w:pPr>
+      <w:r>
+        <w:rPr>
+          <w:b/>
+          <w:bCs/>
+        </w:rPr>
+      </w:r>
+    </w:p>
+    <w:p>
+      <w:pPr>
+        <w:pStyle w:val="para4"/>
+        <w:rPr>
+          <w:b/>
+          <w:bCs/>
+        </w:rPr>
+      </w:pPr>
+      <w:r>
+        <w:rPr>
+          <w:b/>
+          <w:bCs/>
+        </w:rPr>
+        <w:t>{key with space}</w:t>
       </w:r>
     </w:p>
     <w:sectPr>

</xml_diff>

<commit_message>
replacing is now working in headers and footers as well
</commit_message>
<xml_diff>
--- a/data/raw.docx
+++ b/data/raw.docx
@@ -63,6 +63,13 @@
         </w:rPr>
         <w:t>_underscore}</w:t>
       </w:r>
+      <w:r>
+        <w:rPr>
+          <w:b/>
+          <w:highlight w:val="yellow"/>
+          <w:bCs/>
+        </w:rPr>
+      </w:r>
     </w:p>
     <w:p>
       <w:pPr>
@@ -105,6 +112,12 @@
         </w:rPr>
         <w:t>{key.with.dots}</w:t>
       </w:r>
+      <w:r>
+        <w:rPr>
+          <w:i/>
+          <w:iCs/>
+        </w:rPr>
+      </w:r>
     </w:p>
     <w:p>
       <w:pPr>
@@ -120,6 +133,12 @@
           <w:bCs/>
         </w:rPr>
         <w:t>{mixed-key.separator_styles#}</w:t>
+      </w:r>
+      <w:r>
+        <w:rPr>
+          <w:b/>
+          <w:bCs/>
+        </w:rPr>
       </w:r>
     </w:p>
     <w:p>
@@ -169,6 +188,12 @@
         </w:rPr>
         <w:t>{yet-another_placeholder}</w:t>
       </w:r>
+      <w:r>
+        <w:rPr>
+          <w:b/>
+          <w:bCs/>
+        </w:rPr>
+      </w:r>
     </w:p>
     <w:p>
       <w:pPr>
@@ -221,6 +246,12 @@
         </w:rPr>
         <w:t>{key}</w:t>
       </w:r>
+      <w:r>
+        <w:rPr>
+          <w:b/>
+          <w:bCs/>
+        </w:rPr>
+      </w:r>
     </w:p>
     <w:p>
       <w:pPr>
@@ -254,6 +285,12 @@
         </w:rPr>
         <w:t>Einfach nur Text. Hier soll nix ersetzt</w:t>
       </w:r>
+      <w:r>
+        <w:rPr>
+          <w:b/>
+          <w:bCs/>
+        </w:rPr>
+      </w:r>
     </w:p>
     <w:p>
       <w:pPr>
@@ -270,6 +307,12 @@
         </w:rPr>
         <w:t>werden!</w:t>
       </w:r>
+      <w:r>
+        <w:rPr>
+          <w:b/>
+          <w:bCs/>
+        </w:rPr>
+      </w:r>
     </w:p>
     <w:p>
       <w:pPr>
@@ -315,6 +358,244 @@
           <w:bCs/>
         </w:rPr>
         <w:t>{key with space}</w:t>
+      </w:r>
+      <w:r>
+        <w:rPr>
+          <w:b/>
+          <w:bCs/>
+        </w:rPr>
+      </w:r>
+    </w:p>
+    <w:p>
+      <w:pPr>
+        <w:pStyle w:val="para4"/>
+        <w:rPr>
+          <w:b/>
+          <w:bCs/>
+        </w:rPr>
+      </w:pPr>
+      <w:r>
+        <w:rPr>
+          <w:b/>
+          <w:bCs/>
+        </w:rPr>
+      </w:r>
+    </w:p>
+    <w:p>
+      <w:pPr>
+        <w:pStyle w:val="para4"/>
+        <w:rPr>
+          <w:b/>
+          <w:bCs/>
+        </w:rPr>
+      </w:pPr>
+      <w:r>
+        <w:rPr>
+          <w:b/>
+          <w:bCs/>
+        </w:rPr>
+      </w:r>
+    </w:p>
+    <w:tbl>
+      <w:tblPr>
+        <w:tblStyle w:val="TableGrid"/>
+        <w:name w:val="Table1"/>
+        <w:tabOrder w:val="0"/>
+        <w:jc w:val="left"/>
+        <w:tblInd w:w="0" w:type="dxa"/>
+        <w:tblW w:w="9360" w:type="dxa"/>
+        <w:tblLook w:val="04A0" w:firstRow="1" w:lastRow="0" w:firstColumn="1" w:lastColumn="0" w:noHBand="0" w:noVBand="1"/>
+      </w:tblPr>
+      <w:tblGrid>
+        <w:gridCol w:w="4680"/>
+        <w:gridCol w:w="4680"/>
+      </w:tblGrid>
+      <w:tr>
+        <w:trPr>
+          <w:tblHeader w:val="0"/>
+          <w:cantSplit w:val="0"/>
+          <w:trHeight w:val="0" w:hRule="auto"/>
+        </w:trPr>
+        <w:tc>
+          <w:tcPr>
+            <w:tcW w:w="4680" w:type="dxa"/>
+            <w:tmTcPr id="1600355973" protected="0"/>
+          </w:tcPr>
+          <w:p>
+            <w:pPr/>
+            <w:r>
+              <w:t>{key}</w:t>
+            </w:r>
+          </w:p>
+        </w:tc>
+        <w:tc>
+          <w:tcPr>
+            <w:tcW w:w="4680" w:type="dxa"/>
+            <w:tmTcPr id="1600355973" protected="0"/>
+          </w:tcPr>
+          <w:p>
+            <w:pPr/>
+            <w:r>
+              <w:t>{key-with-dash}</w:t>
+            </w:r>
+          </w:p>
+        </w:tc>
+      </w:tr>
+      <w:tr>
+        <w:trPr>
+          <w:tblHeader w:val="0"/>
+          <w:cantSplit w:val="0"/>
+          <w:trHeight w:val="0" w:hRule="auto"/>
+        </w:trPr>
+        <w:tc>
+          <w:tcPr>
+            <w:tcW w:w="4680" w:type="dxa"/>
+            <w:tmTcPr id="1600355973" protected="0"/>
+          </w:tcPr>
+          <w:p>
+            <w:pPr/>
+            <w:r>
+              <w:t>Rhabarber Rhabarber {key} Rhabarber</w:t>
+            </w:r>
+          </w:p>
+        </w:tc>
+        <w:tc>
+          <w:tcPr>
+            <w:tcW w:w="4680" w:type="dxa"/>
+            <w:tmTcPr id="1600355973" protected="0"/>
+          </w:tcPr>
+          <w:p>
+            <w:pPr/>
+            <w:r/>
+          </w:p>
+        </w:tc>
+      </w:tr>
+      <w:tr>
+        <w:trPr>
+          <w:tblHeader w:val="0"/>
+          <w:cantSplit w:val="0"/>
+          <w:trHeight w:val="0" w:hRule="auto"/>
+        </w:trPr>
+        <w:tc>
+          <w:tcPr>
+            <w:tcW w:w="4680" w:type="dxa"/>
+            <w:tmTcPr id="1600355973" protected="0"/>
+          </w:tcPr>
+          <w:p>
+            <w:pPr/>
+            <w:r/>
+          </w:p>
+        </w:tc>
+        <w:tc>
+          <w:tcPr>
+            <w:tcW w:w="4680" w:type="dxa"/>
+            <w:tmTcPr id="1600355973" protected="0"/>
+          </w:tcPr>
+          <w:p>
+            <w:pPr/>
+            <w:r/>
+          </w:p>
+        </w:tc>
+      </w:tr>
+    </w:tbl>
+    <w:p>
+      <w:pPr>
+        <w:pStyle w:val="para4"/>
+        <w:rPr>
+          <w:b/>
+          <w:bCs/>
+        </w:rPr>
+      </w:pPr>
+      <w:r>
+        <w:rPr>
+          <w:noProof/>
+        </w:rPr>
+        <mc:AlternateContent>
+          <mc:Choice Requires="wps">
+            <w:drawing>
+              <wp:anchor distT="89535" distB="89535" distL="89535" distR="89535" simplePos="0" relativeHeight="251658241" behindDoc="0" locked="0" layoutInCell="0" hidden="0" allowOverlap="1">
+                <wp:simplePos x="0" y="0"/>
+                <wp:positionH relativeFrom="page">
+                  <wp:posOffset>2036445</wp:posOffset>
+                </wp:positionH>
+                <wp:positionV relativeFrom="page">
+                  <wp:posOffset>5482590</wp:posOffset>
+                </wp:positionV>
+                <wp:extent cx="1124585" cy="1191260"/>
+                <wp:effectExtent l="0" t="0" r="0" b="0"/>
+                <wp:wrapSquare wrapText="bothSides"/>
+                <wp:docPr id="1" name="Textbox1"/>
+                <wp:cNvGraphicFramePr/>
+                <a:graphic xmlns:a="http://schemas.openxmlformats.org/drawingml/2006/main">
+                  <a:graphicData uri="http://schemas.microsoft.com/office/word/2010/wordprocessingShape">
+                    <wps:wsp>
+                      <wps:cNvSpPr txBox="1">
+                        <a:extLst>
+                          <a:ext uri="smNativeData">
+                            <sm:smNativeData xmlns:sm="smNativeData" val="SMDATA_12_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"/>
+                          </a:ext>
+                        </a:extLst>
+                      </wps:cNvSpPr>
+                      <wps:spPr>
+                        <a:xfrm>
+                          <a:off x="0" y="0"/>
+                          <a:ext cx="1124585" cy="1191260"/>
+                        </a:xfrm>
+                        <a:prstGeom prst="rect">
+                          <a:avLst/>
+                        </a:prstGeom>
+                        <a:noFill/>
+                        <a:ln w="12700">
+                          <a:noFill/>
+                        </a:ln>
+                      </wps:spPr>
+                      <wps:txbx>
+                        <w:txbxContent>
+                          <w:p>
+                            <w:r>
+                              <w:t>{key}</w:t>
+                            </w:r>
+                          </w:p>
+                        </w:txbxContent>
+                      </wps:txbx>
+                      <wps:bodyPr spcFirstLastPara="1" vertOverflow="clip" horzOverflow="clip" upright="1">
+                        <a:prstTxWarp prst="textNoShape">
+                          <a:avLst/>
+                        </a:prstTxWarp>
+                        <a:spAutoFit/>
+                      </wps:bodyPr>
+                    </wps:wsp>
+                  </a:graphicData>
+                </a:graphic>
+              </wp:anchor>
+            </w:drawing>
+          </mc:Choice>
+          <mc:Fallback>
+            <w:pict>
+              <v:shapetype id="_x0000_t202" coordsize="21600,21600" o:spt="202" path="m,l,21600r21600,l21600,xe">
+                <v:path gradientshapeok="t" o:connecttype="rect"/>
+              </v:shapetype>
+              <v:shape id="Textbox1" o:spid="_x0000_s1026" type="#_x0000_t202" style="position:absolute;margin-left:160.35pt;margin-top:431.70pt;mso-position-horizontal-relative:page;mso-position-vertical-relative:page;width:88.55pt;height:93.80pt;z-index:251658241;mso-wrap-distance-left:7.05pt;mso-wrap-distance-top:7.05pt;mso-wrap-distance-right:7.05pt;mso-wrap-distance-bottom:7.05pt;mso-wrap-style:square" stroked="f" filled="f" v:ext="SMDATA_12_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" o:insetmode="custom">
+                <w10:wrap type="square" anchorx="page" anchory="page"/>
+                <v:textbox style="mso-fit-shape-to-text:t" inset="2.8pt,2.8pt,2.8pt,2.8pt">
+                  <w:txbxContent>
+                    <w:p>
+                      <w:r>
+                        <w:t>{key}</w:t>
+                      </w:r>
+                    </w:p>
+                  </w:txbxContent>
+                </v:textbox>
+              </v:shape>
+            </w:pict>
+          </mc:Fallback>
+        </mc:AlternateContent>
+      </w:r>
+      <w:r>
+        <w:rPr>
+          <w:b/>
+          <w:bCs/>
+        </w:rPr>
       </w:r>
     </w:p>
     <w:sectPr>
@@ -330,20 +611,65 @@
         <w:numStart w:val="1"/>
         <w:numRestart w:val="continuous"/>
       </w:endnotePr>
+      <w:headerReference w:type="default" r:id="rId7"/>
+      <w:footerReference w:type="default" r:id="rId8"/>
       <w:type w:val="continuous"/>
       <w:pgSz w:h="15840" w:w="12240"/>
-      <w:pgMar w:left="1440" w:top="1440" w:right="1440" w:bottom="1440" w:header="0" w:footer="0"/>
+      <w:pgMar w:left="1440" w:top="1440" w:right="1440" w:bottom="1440" w:header="567" w:footer="567"/>
       <w:paperSrc w:first="0" w:other="0"/>
       <w:pgNumType w:fmt="decimal"/>
       <w:tmGutter w:val="1"/>
       <w:mirrorMargins w:val="0"/>
-      <w:tmSection w:h="-1"/>
+      <w:tmSection w:h="-1">
+        <w:tmHeader w:id="0" w:h="0" edge="567" text="0">
+          <w:shd w:val="none"/>
+        </w:tmHeader>
+        <w:tmFooter w:id="0" w:h="0" edge="567" text="0">
+          <w:shd w:val="none"/>
+        </w:tmFooter>
+      </w:tmSection>
       <w:guidesAndGridMasterPages Id="0" numberOfVerticalGuides="0" numberOfHorizontalGuides="0"/>
       <w:guidesAndGridMasterPages Id="1" numberOfVerticalGuides="0" numberOfHorizontalGuides="0"/>
       <w:guidesAndGridMasterPages Id="2" numberOfVerticalGuides="0" numberOfHorizontalGuides="0"/>
     </w:sectPr>
   </w:body>
 </w:document>
+</file>
+
+<file path=word/footer1.xml><?xml version="1.0" encoding="utf-8"?>
+<w:ftr xmlns:wpc="http://schemas.microsoft.com/office/word/2010/wordprocessingCanvas" xmlns:mc="http://schemas.openxmlformats.org/markup-compatibility/2006" xmlns:o="urn:schemas-microsoft-com:office:office" xmlns:r="http://schemas.openxmlformats.org/officeDocument/2006/relationships" xmlns:m="http://schemas.openxmlformats.org/officeDocument/2006/math" xmlns:v="urn:schemas-microsoft-com:vml" xmlns:wp14="http://schemas.microsoft.com/office/word/2010/wordprocessingDrawing" xmlns:wp="http://schemas.openxmlformats.org/drawingml/2006/wordprocessingDrawing" xmlns:w10="urn:schemas-microsoft-com:office:word" xmlns:w="http://schemas.openxmlformats.org/wordprocessingml/2006/main" xmlns:w14="http://schemas.microsoft.com/office/word/2010/wordml" xmlns:wpg="http://schemas.microsoft.com/office/word/2010/wordprocessingGroup" xmlns:wpi="http://schemas.microsoft.com/office/word/2010/wordprocessingInk" xmlns:wne="http://schemas.microsoft.com/office/word/2006/wordml" xmlns:wps="http://schemas.microsoft.com/office/word/2010/wordprocessingShape" mc:Ignorable="w14 wp14">
+  <w:p>
+    <w:pPr>
+      <w:pStyle w:val="para6"/>
+      <w:tabs defTabSz="720">
+        <w:tab w:val="center" w:pos="4680" w:leader="none"/>
+        <w:tab w:val="clear" w:pos="9360" w:leader="none"/>
+      </w:tabs>
+    </w:pPr>
+    <w:r>
+      <w:tab/>
+      <w:t>{key}</w:t>
+    </w:r>
+  </w:p>
+</w:ftr>
+</file>
+
+<file path=word/header1.xml><?xml version="1.0" encoding="utf-8"?>
+<w:hdr xmlns:wpc="http://schemas.microsoft.com/office/word/2010/wordprocessingCanvas" xmlns:mc="http://schemas.openxmlformats.org/markup-compatibility/2006" xmlns:o="urn:schemas-microsoft-com:office:office" xmlns:r="http://schemas.openxmlformats.org/officeDocument/2006/relationships" xmlns:m="http://schemas.openxmlformats.org/officeDocument/2006/math" xmlns:v="urn:schemas-microsoft-com:vml" xmlns:wp14="http://schemas.microsoft.com/office/word/2010/wordprocessingDrawing" xmlns:wp="http://schemas.openxmlformats.org/drawingml/2006/wordprocessingDrawing" xmlns:w10="urn:schemas-microsoft-com:office:word" xmlns:w="http://schemas.openxmlformats.org/wordprocessingml/2006/main" xmlns:w14="http://schemas.microsoft.com/office/word/2010/wordml" xmlns:wpg="http://schemas.microsoft.com/office/word/2010/wordprocessingGroup" xmlns:wpi="http://schemas.microsoft.com/office/word/2010/wordprocessingInk" xmlns:wne="http://schemas.microsoft.com/office/word/2006/wordml" xmlns:wps="http://schemas.microsoft.com/office/word/2010/wordprocessingShape" mc:Ignorable="w14 wp14">
+  <w:p>
+    <w:pPr>
+      <w:pStyle w:val="para5"/>
+      <w:tabs defTabSz="720">
+        <w:tab w:val="center" w:pos="4680" w:leader="none"/>
+        <w:tab w:val="clear" w:pos="9360" w:leader="none"/>
+      </w:tabs>
+    </w:pPr>
+    <w:r>
+      <w:tab/>
+      <w:t>{key}</w:t>
+    </w:r>
+  </w:p>
+</w:hdr>
 </file>
 
 <file path=word/styles.xml><?xml version="1.0" encoding="utf-8"?>
@@ -802,6 +1128,28 @@
       <w:rFonts w:ascii="Courier-PS" w:hAnsi="Courier-PS" w:eastAsia="Courier-PS" w:cs="Courier-PS"/>
     </w:rPr>
   </w:style>
+  <w:style w:type="paragraph" w:styleId="para5">
+    <w:name w:val="Header"/>
+    <w:qFormat/>
+    <w:basedOn w:val="para0"/>
+    <w:pPr>
+      <w:tabs defTabSz="720">
+        <w:tab w:val="center" w:pos="4680" w:leader="none"/>
+        <w:tab w:val="right" w:pos="9360" w:leader="none"/>
+      </w:tabs>
+    </w:pPr>
+  </w:style>
+  <w:style w:type="paragraph" w:styleId="para6">
+    <w:name w:val="Footer"/>
+    <w:qFormat/>
+    <w:basedOn w:val="para0"/>
+    <w:pPr>
+      <w:tabs defTabSz="720">
+        <w:tab w:val="center" w:pos="4680" w:leader="none"/>
+        <w:tab w:val="right" w:pos="9360" w:leader="none"/>
+      </w:tabs>
+    </w:pPr>
+  </w:style>
   <w:style w:type="character" w:styleId="char0" w:default="1">
     <w:name w:val="Default Paragraph Font"/>
   </w:style>
@@ -820,6 +1168,23 @@
         <w:bottom w:w="0" w:type="dxa"/>
         <w:right w:w="108" w:type="dxa"/>
       </w:tblCellMar>
+    </w:tblPr>
+  </w:style>
+  <w:style w:type="table" w:styleId="TableGrid">
+    <w:name w:val="Table Grid"/>
+    <w:basedOn w:val="TableNormal"/>
+    <w:uiPriority w:val="59"/>
+    <w:tblPr>
+      <w:tblStyleRowBandSize w:val="1"/>
+      <w:tblStyleColBandSize w:val="1"/>
+      <w:tblBorders>
+        <w:top w:val="single" w:sz="4" w:space="0" w:color="000000" tmln="10, 0, 0, 0, 0"/>
+        <w:left w:val="single" w:sz="4" w:space="0" w:color="000000" tmln="10, 0, 0, 0, 0"/>
+        <w:bottom w:val="single" w:sz="4" w:space="0" w:color="000000" tmln="10, 0, 0, 0, 0"/>
+        <w:right w:val="single" w:sz="4" w:space="0" w:color="000000" tmln="10, 0, 0, 0, 0"/>
+        <w:insideH w:val="single" w:sz="4" w:space="0" w:color="000000" tmln="10, 0, 0, 0, 0"/>
+        <w:insideV w:val="single" w:sz="4" w:space="0" w:color="000000" tmln="10, 0, 0, 0, 0"/>
+      </w:tblBorders>
     </w:tblPr>
   </w:style>
 </w:styles>
@@ -1281,6 +1646,28 @@
       <w:rFonts w:ascii="Courier-PS" w:hAnsi="Courier-PS" w:eastAsia="Courier-PS" w:cs="Courier-PS"/>
     </w:rPr>
   </w:style>
+  <w:style w:type="paragraph" w:styleId="para5">
+    <w:name w:val="Header"/>
+    <w:qFormat/>
+    <w:basedOn w:val="para0"/>
+    <w:pPr>
+      <w:tabs defTabSz="720">
+        <w:tab w:val="center" w:pos="4680" w:leader="none"/>
+        <w:tab w:val="right" w:pos="9360" w:leader="none"/>
+      </w:tabs>
+    </w:pPr>
+  </w:style>
+  <w:style w:type="paragraph" w:styleId="para6">
+    <w:name w:val="Footer"/>
+    <w:qFormat/>
+    <w:basedOn w:val="para0"/>
+    <w:pPr>
+      <w:tabs defTabSz="720">
+        <w:tab w:val="center" w:pos="4680" w:leader="none"/>
+        <w:tab w:val="right" w:pos="9360" w:leader="none"/>
+      </w:tabs>
+    </w:pPr>
+  </w:style>
   <w:style w:type="character" w:styleId="char0" w:default="1">
     <w:name w:val="Default Paragraph Font"/>
   </w:style>
@@ -1299,6 +1686,23 @@
         <w:bottom w:w="0" w:type="dxa"/>
         <w:right w:w="108" w:type="dxa"/>
       </w:tblCellMar>
+    </w:tblPr>
+  </w:style>
+  <w:style w:type="table" w:styleId="TableGrid">
+    <w:name w:val="Table Grid"/>
+    <w:basedOn w:val="TableNormal"/>
+    <w:uiPriority w:val="59"/>
+    <w:tblPr>
+      <w:tblStyleRowBandSize w:val="1"/>
+      <w:tblStyleColBandSize w:val="1"/>
+      <w:tblBorders>
+        <w:top w:val="single" w:sz="4" w:space="0" w:color="000000" tmln="10, 0, 0, 0, 0"/>
+        <w:left w:val="single" w:sz="4" w:space="0" w:color="000000" tmln="10, 0, 0, 0, 0"/>
+        <w:bottom w:val="single" w:sz="4" w:space="0" w:color="000000" tmln="10, 0, 0, 0, 0"/>
+        <w:right w:val="single" w:sz="4" w:space="0" w:color="000000" tmln="10, 0, 0, 0, 0"/>
+        <w:insideH w:val="single" w:sz="4" w:space="0" w:color="000000" tmln="10, 0, 0, 0, 0"/>
+        <w:insideV w:val="single" w:sz="4" w:space="0" w:color="000000" tmln="10, 0, 0, 0, 0"/>
+      </w:tblBorders>
     </w:tblPr>
   </w:style>
 </w:styles>

</xml_diff>